<commit_message>
Update jenkins en version
</commit_message>
<xml_diff>
--- a/eportfolio-jenkins-en.docx
+++ b/eportfolio-jenkins-en.docx
@@ -1505,8 +1505,6 @@
         </w:rPr>
         <w:br w:type="page"/>
       </w:r>
-      <w:bookmarkStart w:id="0" w:name="_GoBack"/>
-      <w:bookmarkEnd w:id="0"/>
     </w:p>
     <w:p>
       <w:pPr>
@@ -1522,7 +1520,7 @@
           <w:lang w:val="en-US"/>
         </w:rPr>
       </w:pPr>
-      <w:bookmarkStart w:id="1" w:name="_Toc40835549"/>
+      <w:bookmarkStart w:id="0" w:name="_Toc40835549"/>
       <w:r>
         <w:rPr>
           <w:rFonts w:ascii="Arial" w:hAnsi="Arial" w:cs="Arial"/>
@@ -1532,7 +1530,7 @@
         <w:lastRenderedPageBreak/>
         <w:t>Continuous Integration</w:t>
       </w:r>
-      <w:bookmarkEnd w:id="1"/>
+      <w:bookmarkEnd w:id="0"/>
     </w:p>
     <w:p>
       <w:pPr>
@@ -1560,8 +1558,8 @@
           <w:lang w:val="en-US"/>
         </w:rPr>
       </w:pPr>
-      <w:bookmarkStart w:id="2" w:name="_Ref40827190"/>
-      <w:bookmarkStart w:id="3" w:name="_Toc40835550"/>
+      <w:bookmarkStart w:id="1" w:name="_Ref40827190"/>
+      <w:bookmarkStart w:id="2" w:name="_Toc40835550"/>
       <w:r>
         <w:rPr>
           <w:rFonts w:ascii="Arial" w:hAnsi="Arial" w:cs="Arial"/>
@@ -1570,8 +1568,8 @@
         </w:rPr>
         <w:t>Continuous Integration as part of CI/CD</w:t>
       </w:r>
+      <w:bookmarkEnd w:id="1"/>
       <w:bookmarkEnd w:id="2"/>
-      <w:bookmarkEnd w:id="3"/>
     </w:p>
     <w:p>
       <w:pPr>
@@ -1748,7 +1746,7 @@
           <w:lang w:val="en-US"/>
         </w:rPr>
       </w:pPr>
-      <w:bookmarkStart w:id="4" w:name="_Toc40835551"/>
+      <w:bookmarkStart w:id="3" w:name="_Toc40835551"/>
       <w:r>
         <w:rPr>
           <w:rFonts w:ascii="Arial" w:hAnsi="Arial" w:cs="Arial"/>
@@ -1757,7 +1755,7 @@
         </w:rPr>
         <w:t>CI-Lifecycle</w:t>
       </w:r>
-      <w:bookmarkEnd w:id="4"/>
+      <w:bookmarkEnd w:id="3"/>
     </w:p>
     <w:p>
       <w:pPr>
@@ -1773,10 +1771,10 @@
           <w:lang w:eastAsia="de-DE"/>
         </w:rPr>
         <w:drawing>
-          <wp:inline distT="0" distB="0" distL="0" distR="0" wp14:anchorId="5977CCDE" wp14:editId="63FB571C">
-            <wp:extent cx="4991278" cy="2562225"/>
+          <wp:inline distT="0" distB="0" distL="0" distR="0">
+            <wp:extent cx="4917058" cy="2524125"/>
             <wp:effectExtent l="0" t="0" r="0" b="0"/>
-            <wp:docPr id="2" name="Grafik 2" descr="C:\Greenshot\Jenkins\Ci-Lifecycle.png"/>
+            <wp:docPr id="3" name="Grafik 3" descr="C:\Greenshot\Jenkins\Ci-Lifecycle-en.png"/>
             <wp:cNvGraphicFramePr>
               <a:graphicFrameLocks xmlns:a="http://schemas.openxmlformats.org/drawingml/2006/main" noChangeAspect="1"/>
             </wp:cNvGraphicFramePr>
@@ -1784,7 +1782,7 @@
               <a:graphicData uri="http://schemas.openxmlformats.org/drawingml/2006/picture">
                 <pic:pic xmlns:pic="http://schemas.openxmlformats.org/drawingml/2006/picture">
                   <pic:nvPicPr>
-                    <pic:cNvPr id="0" name="Picture 1" descr="C:\Greenshot\Jenkins\Ci-Lifecycle.png"/>
+                    <pic:cNvPr id="0" name="Picture 1" descr="C:\Greenshot\Jenkins\Ci-Lifecycle-en.png"/>
                     <pic:cNvPicPr>
                       <a:picLocks noChangeAspect="1" noChangeArrowheads="1"/>
                     </pic:cNvPicPr>
@@ -1805,7 +1803,7 @@
                   <pic:spPr bwMode="auto">
                     <a:xfrm>
                       <a:off x="0" y="0"/>
-                      <a:ext cx="4993804" cy="2563522"/>
+                      <a:ext cx="4929988" cy="2530762"/>
                     </a:xfrm>
                     <a:prstGeom prst="rect">
                       <a:avLst/>
@@ -1821,6 +1819,8 @@
           </wp:inline>
         </w:drawing>
       </w:r>
+      <w:bookmarkStart w:id="4" w:name="_GoBack"/>
+      <w:bookmarkEnd w:id="4"/>
     </w:p>
     <w:p>
       <w:pPr>
@@ -5679,7 +5679,7 @@
 </file>
 
 <file path=customXml/itemProps1.xml><?xml version="1.0" encoding="utf-8"?>
-<ds:datastoreItem xmlns:ds="http://schemas.openxmlformats.org/officeDocument/2006/customXml" ds:itemID="{15CB5652-2343-4316-9B45-850057EECE96}">
+<ds:datastoreItem xmlns:ds="http://schemas.openxmlformats.org/officeDocument/2006/customXml" ds:itemID="{2AD0E56D-EDCE-429B-A26B-5D3E0ADA72C6}">
   <ds:schemaRefs>
     <ds:schemaRef ds:uri="http://schemas.openxmlformats.org/officeDocument/2006/bibliography"/>
   </ds:schemaRefs>

</xml_diff>